<commit_message>
Service charged UAT with errors in application process
</commit_message>
<xml_diff>
--- a/UAT Service Charged.docx
+++ b/UAT Service Charged.docx
@@ -309,15 +309,7 @@
               <w:rPr>
                 <w:sz w:val="24"/>
               </w:rPr>
-              <w:t xml:space="preserve">room enter </w:t>
-            </w:r>
-            <w:bookmarkStart w:id="0" w:name="_GoBack"/>
-            <w:bookmarkEnd w:id="0"/>
-            <w:r>
-              <w:rPr>
-                <w:sz w:val="24"/>
-              </w:rPr>
-              <w:t xml:space="preserve">cost </w:t>
+              <w:t xml:space="preserve">room enter cost </w:t>
             </w:r>
             <w:r>
               <w:rPr>
@@ -537,8 +529,38 @@
               <w:rPr>
                 <w:sz w:val="24"/>
               </w:rPr>
+              <w:t>Customer has checked out</w:t>
+            </w:r>
+          </w:p>
+          <w:p>
+            <w:pPr>
+              <w:spacing w:line="285" w:lineRule="exact"/>
+              <w:jc w:val="both"/>
+              <w:rPr>
+                <w:sz w:val="24"/>
+              </w:rPr>
+            </w:pPr>
+            <w:r>
+              <w:rPr>
+                <w:sz w:val="24"/>
+              </w:rPr>
               <w:t>The Room Type menu has to be displayed</w:t>
             </w:r>
+            <w:r>
+              <w:rPr>
+                <w:sz w:val="24"/>
+              </w:rPr>
+              <w:t>.</w:t>
+            </w:r>
+          </w:p>
+          <w:p>
+            <w:pPr>
+              <w:spacing w:line="285" w:lineRule="exact"/>
+              <w:jc w:val="both"/>
+              <w:rPr>
+                <w:sz w:val="24"/>
+              </w:rPr>
+            </w:pPr>
           </w:p>
         </w:tc>
       </w:tr>
@@ -743,6 +765,29 @@
               <w:t>Normal Flow should execute in successful manner</w:t>
             </w:r>
           </w:p>
+          <w:p>
+            <w:pPr>
+              <w:pStyle w:val="ListParagraph"/>
+              <w:numPr>
+                <w:ilvl w:val="0"/>
+                <w:numId w:val="3"/>
+              </w:numPr>
+              <w:spacing w:line="0" w:lineRule="atLeast"/>
+              <w:ind w:left="997" w:hanging="425"/>
+              <w:jc w:val="both"/>
+              <w:rPr>
+                <w:rFonts w:ascii="Times New Roman" w:hAnsi="Times New Roman" w:cs="Times New Roman"/>
+                <w:sz w:val="24"/>
+              </w:rPr>
+            </w:pPr>
+            <w:r>
+              <w:rPr>
+                <w:rFonts w:ascii="Times New Roman" w:eastAsia="Arial" w:hAnsi="Times New Roman" w:cs="Times New Roman"/>
+                <w:sz w:val="24"/>
+              </w:rPr>
+              <w:t>Customer already checked out</w:t>
+            </w:r>
+          </w:p>
         </w:tc>
       </w:tr>
       <w:tr>
@@ -797,7 +842,7 @@
       </w:tr>
       <w:tr>
         <w:trPr>
-          <w:trHeight w:val="67"/>
+          <w:trHeight w:val="80"/>
         </w:trPr>
         <w:tc>
           <w:tcPr>
@@ -836,7 +881,6 @@
           <w:p>
             <w:pPr>
               <w:spacing w:line="0" w:lineRule="atLeast"/>
-              <w:ind w:left="1500"/>
               <w:jc w:val="both"/>
               <w:rPr>
                 <w:rFonts w:ascii="Times New Roman" w:hAnsi="Times New Roman" w:cs="Times New Roman"/>
@@ -848,7 +892,56 @@
       </w:tr>
       <w:tr>
         <w:trPr>
-          <w:trHeight w:val="413"/>
+          <w:trHeight w:val="157"/>
+        </w:trPr>
+        <w:tc>
+          <w:tcPr>
+            <w:tcW w:w="2002" w:type="dxa"/>
+            <w:tcBorders>
+              <w:top w:val="nil"/>
+              <w:left w:val="single" w:sz="8" w:space="0" w:color="auto"/>
+              <w:bottom w:val="single" w:sz="8" w:space="0" w:color="auto"/>
+              <w:right w:val="single" w:sz="8" w:space="0" w:color="auto"/>
+            </w:tcBorders>
+            <w:vAlign w:val="bottom"/>
+          </w:tcPr>
+          <w:p>
+            <w:pPr>
+              <w:spacing w:line="0" w:lineRule="atLeast"/>
+              <w:jc w:val="both"/>
+              <w:rPr>
+                <w:rFonts w:ascii="Times New Roman" w:eastAsia="Times New Roman" w:hAnsi="Times New Roman"/>
+                <w:sz w:val="16"/>
+              </w:rPr>
+            </w:pPr>
+          </w:p>
+        </w:tc>
+        <w:tc>
+          <w:tcPr>
+            <w:tcW w:w="7623" w:type="dxa"/>
+            <w:tcBorders>
+              <w:top w:val="nil"/>
+              <w:left w:val="nil"/>
+              <w:bottom w:val="single" w:sz="8" w:space="0" w:color="auto"/>
+              <w:right w:val="single" w:sz="8" w:space="0" w:color="auto"/>
+            </w:tcBorders>
+            <w:vAlign w:val="bottom"/>
+          </w:tcPr>
+          <w:p>
+            <w:pPr>
+              <w:spacing w:line="0" w:lineRule="atLeast"/>
+              <w:jc w:val="both"/>
+              <w:rPr>
+                <w:rFonts w:ascii="Times New Roman" w:eastAsia="Times New Roman" w:hAnsi="Times New Roman"/>
+                <w:sz w:val="16"/>
+              </w:rPr>
+            </w:pPr>
+          </w:p>
+        </w:tc>
+      </w:tr>
+      <w:tr>
+        <w:trPr>
+          <w:trHeight w:val="239"/>
         </w:trPr>
         <w:tc>
           <w:tcPr>
@@ -860,6 +953,37 @@
               <w:right w:val="single" w:sz="8" w:space="0" w:color="auto"/>
             </w:tcBorders>
             <w:vAlign w:val="bottom"/>
+            <w:hideMark/>
+          </w:tcPr>
+          <w:p>
+            <w:pPr>
+              <w:spacing w:line="285" w:lineRule="exact"/>
+              <w:ind w:left="20"/>
+              <w:jc w:val="both"/>
+              <w:rPr>
+                <w:b/>
+                <w:sz w:val="24"/>
+              </w:rPr>
+            </w:pPr>
+            <w:r>
+              <w:rPr>
+                <w:b/>
+                <w:sz w:val="24"/>
+              </w:rPr>
+              <w:t>Notes:</w:t>
+            </w:r>
+          </w:p>
+        </w:tc>
+        <w:tc>
+          <w:tcPr>
+            <w:tcW w:w="7623" w:type="dxa"/>
+            <w:tcBorders>
+              <w:top w:val="nil"/>
+              <w:left w:val="nil"/>
+              <w:bottom w:val="nil"/>
+              <w:right w:val="single" w:sz="8" w:space="0" w:color="auto"/>
+            </w:tcBorders>
+            <w:vAlign w:val="bottom"/>
           </w:tcPr>
           <w:p>
             <w:pPr>
@@ -870,6 +994,137 @@
                 <w:sz w:val="24"/>
               </w:rPr>
             </w:pPr>
+            <w:r>
+              <w:rPr>
+                <w:rFonts w:ascii="Times New Roman" w:eastAsia="Times New Roman" w:hAnsi="Times New Roman"/>
+                <w:sz w:val="24"/>
+              </w:rPr>
+              <w:t xml:space="preserve">The flow of </w:t>
+            </w:r>
+            <w:proofErr w:type="spellStart"/>
+            <w:r>
+              <w:rPr>
+                <w:rFonts w:ascii="Times New Roman" w:eastAsia="Times New Roman" w:hAnsi="Times New Roman"/>
+                <w:sz w:val="24"/>
+              </w:rPr>
+              <w:t>RecordService</w:t>
+            </w:r>
+            <w:proofErr w:type="spellEnd"/>
+            <w:r>
+              <w:rPr>
+                <w:rFonts w:ascii="Times New Roman" w:eastAsia="Times New Roman" w:hAnsi="Times New Roman"/>
+                <w:sz w:val="24"/>
+              </w:rPr>
+              <w:t xml:space="preserve"> use case is correct</w:t>
+            </w:r>
+            <w:r>
+              <w:rPr>
+                <w:rFonts w:ascii="Times New Roman" w:eastAsia="Times New Roman" w:hAnsi="Times New Roman"/>
+                <w:sz w:val="24"/>
+              </w:rPr>
+              <w:t xml:space="preserve"> but same room just </w:t>
+            </w:r>
+            <w:proofErr w:type="spellStart"/>
+            <w:r>
+              <w:rPr>
+                <w:rFonts w:ascii="Times New Roman" w:eastAsia="Times New Roman" w:hAnsi="Times New Roman"/>
+                <w:sz w:val="24"/>
+              </w:rPr>
+              <w:t>checkedout</w:t>
+            </w:r>
+            <w:proofErr w:type="spellEnd"/>
+            <w:r>
+              <w:rPr>
+                <w:rFonts w:ascii="Times New Roman" w:eastAsia="Times New Roman" w:hAnsi="Times New Roman"/>
+                <w:sz w:val="24"/>
+              </w:rPr>
+              <w:t xml:space="preserve"> few seconds ago. </w:t>
+            </w:r>
+          </w:p>
+        </w:tc>
+      </w:tr>
+      <w:tr>
+        <w:trPr>
+          <w:trHeight w:val="452"/>
+        </w:trPr>
+        <w:tc>
+          <w:tcPr>
+            <w:tcW w:w="2002" w:type="dxa"/>
+            <w:tcBorders>
+              <w:top w:val="nil"/>
+              <w:left w:val="single" w:sz="8" w:space="0" w:color="auto"/>
+              <w:bottom w:val="single" w:sz="8" w:space="0" w:color="auto"/>
+              <w:right w:val="single" w:sz="8" w:space="0" w:color="auto"/>
+            </w:tcBorders>
+            <w:vAlign w:val="bottom"/>
+          </w:tcPr>
+          <w:p>
+            <w:pPr>
+              <w:spacing w:line="0" w:lineRule="atLeast"/>
+              <w:jc w:val="both"/>
+              <w:rPr>
+                <w:rFonts w:ascii="Times New Roman" w:eastAsia="Times New Roman" w:hAnsi="Times New Roman"/>
+                <w:sz w:val="24"/>
+              </w:rPr>
+            </w:pPr>
+          </w:p>
+        </w:tc>
+        <w:tc>
+          <w:tcPr>
+            <w:tcW w:w="7623" w:type="dxa"/>
+            <w:tcBorders>
+              <w:top w:val="nil"/>
+              <w:left w:val="nil"/>
+              <w:bottom w:val="single" w:sz="8" w:space="0" w:color="auto"/>
+              <w:right w:val="single" w:sz="8" w:space="0" w:color="auto"/>
+            </w:tcBorders>
+            <w:vAlign w:val="bottom"/>
+          </w:tcPr>
+          <w:p>
+            <w:pPr>
+              <w:spacing w:line="0" w:lineRule="atLeast"/>
+              <w:jc w:val="both"/>
+              <w:rPr>
+                <w:rFonts w:ascii="Times New Roman" w:eastAsia="Times New Roman" w:hAnsi="Times New Roman"/>
+                <w:sz w:val="24"/>
+              </w:rPr>
+            </w:pPr>
+          </w:p>
+        </w:tc>
+      </w:tr>
+      <w:tr>
+        <w:trPr>
+          <w:trHeight w:val="281"/>
+        </w:trPr>
+        <w:tc>
+          <w:tcPr>
+            <w:tcW w:w="2002" w:type="dxa"/>
+            <w:tcBorders>
+              <w:top w:val="nil"/>
+              <w:left w:val="single" w:sz="8" w:space="0" w:color="auto"/>
+              <w:bottom w:val="nil"/>
+              <w:right w:val="single" w:sz="8" w:space="0" w:color="auto"/>
+            </w:tcBorders>
+            <w:vAlign w:val="bottom"/>
+            <w:hideMark/>
+          </w:tcPr>
+          <w:p>
+            <w:pPr>
+              <w:spacing w:line="282" w:lineRule="exact"/>
+              <w:ind w:left="20"/>
+              <w:jc w:val="both"/>
+              <w:rPr>
+                <w:b/>
+                <w:sz w:val="24"/>
+              </w:rPr>
+            </w:pPr>
+            <w:r>
+              <w:rPr>
+                <w:b/>
+                <w:sz w:val="24"/>
+              </w:rPr>
+              <w:t>Result</w:t>
+            </w:r>
           </w:p>
         </w:tc>
         <w:tc>
@@ -886,397 +1141,6 @@
           </w:tcPr>
           <w:p>
             <w:pPr>
-              <w:pStyle w:val="ListParagraph"/>
-              <w:numPr>
-                <w:ilvl w:val="0"/>
-                <w:numId w:val="2"/>
-              </w:numPr>
-              <w:spacing w:line="0" w:lineRule="atLeast"/>
-              <w:jc w:val="both"/>
-              <w:rPr>
-                <w:rFonts w:ascii="Times New Roman" w:hAnsi="Times New Roman" w:cs="Times New Roman"/>
-                <w:sz w:val="24"/>
-              </w:rPr>
-            </w:pPr>
-            <w:r>
-              <w:rPr>
-                <w:rFonts w:ascii="Times New Roman" w:hAnsi="Times New Roman" w:cs="Times New Roman"/>
-                <w:sz w:val="24"/>
-              </w:rPr>
-              <w:t>The service  charge is added to the booking</w:t>
-            </w:r>
-          </w:p>
-        </w:tc>
-      </w:tr>
-      <w:tr>
-        <w:trPr>
-          <w:trHeight w:val="411"/>
-        </w:trPr>
-        <w:tc>
-          <w:tcPr>
-            <w:tcW w:w="2002" w:type="dxa"/>
-            <w:tcBorders>
-              <w:top w:val="nil"/>
-              <w:left w:val="single" w:sz="8" w:space="0" w:color="auto"/>
-              <w:bottom w:val="nil"/>
-              <w:right w:val="single" w:sz="8" w:space="0" w:color="auto"/>
-            </w:tcBorders>
-            <w:vAlign w:val="bottom"/>
-          </w:tcPr>
-          <w:p>
-            <w:pPr>
-              <w:spacing w:line="0" w:lineRule="atLeast"/>
-              <w:jc w:val="both"/>
-              <w:rPr>
-                <w:rFonts w:ascii="Times New Roman" w:eastAsia="Times New Roman" w:hAnsi="Times New Roman"/>
-                <w:sz w:val="24"/>
-              </w:rPr>
-            </w:pPr>
-          </w:p>
-        </w:tc>
-        <w:tc>
-          <w:tcPr>
-            <w:tcW w:w="7623" w:type="dxa"/>
-            <w:tcBorders>
-              <w:top w:val="nil"/>
-              <w:left w:val="nil"/>
-              <w:bottom w:val="nil"/>
-              <w:right w:val="single" w:sz="8" w:space="0" w:color="auto"/>
-            </w:tcBorders>
-            <w:vAlign w:val="bottom"/>
-            <w:hideMark/>
-          </w:tcPr>
-          <w:p>
-            <w:pPr>
-              <w:pStyle w:val="ListParagraph"/>
-              <w:numPr>
-                <w:ilvl w:val="0"/>
-                <w:numId w:val="2"/>
-              </w:numPr>
-              <w:spacing w:line="0" w:lineRule="atLeast"/>
-              <w:jc w:val="both"/>
-              <w:rPr>
-                <w:sz w:val="24"/>
-              </w:rPr>
-            </w:pPr>
-            <w:r>
-              <w:rPr>
-                <w:sz w:val="24"/>
-              </w:rPr>
-              <w:t>The service charge will appear on the checkout invoice</w:t>
-            </w:r>
-          </w:p>
-          <w:p>
-            <w:pPr>
-              <w:pStyle w:val="ListParagraph"/>
-              <w:numPr>
-                <w:ilvl w:val="0"/>
-                <w:numId w:val="1"/>
-              </w:numPr>
-              <w:spacing w:line="0" w:lineRule="atLeast"/>
-              <w:ind w:left="572" w:firstLine="0"/>
-              <w:jc w:val="both"/>
-              <w:rPr>
-                <w:sz w:val="24"/>
-              </w:rPr>
-            </w:pPr>
-            <w:r>
-              <w:rPr>
-                <w:sz w:val="24"/>
-              </w:rPr>
-              <w:t>Unsuccessful scenarios</w:t>
-            </w:r>
-          </w:p>
-        </w:tc>
-      </w:tr>
-      <w:tr>
-        <w:trPr>
-          <w:trHeight w:val="264"/>
-        </w:trPr>
-        <w:tc>
-          <w:tcPr>
-            <w:tcW w:w="2002" w:type="dxa"/>
-            <w:tcBorders>
-              <w:top w:val="nil"/>
-              <w:left w:val="single" w:sz="8" w:space="0" w:color="auto"/>
-              <w:bottom w:val="nil"/>
-              <w:right w:val="single" w:sz="8" w:space="0" w:color="auto"/>
-            </w:tcBorders>
-            <w:vAlign w:val="bottom"/>
-          </w:tcPr>
-          <w:p>
-            <w:pPr>
-              <w:spacing w:line="0" w:lineRule="atLeast"/>
-              <w:jc w:val="both"/>
-              <w:rPr>
-                <w:rFonts w:ascii="Times New Roman" w:eastAsia="Times New Roman" w:hAnsi="Times New Roman"/>
-                <w:sz w:val="24"/>
-              </w:rPr>
-            </w:pPr>
-          </w:p>
-        </w:tc>
-        <w:tc>
-          <w:tcPr>
-            <w:tcW w:w="7623" w:type="dxa"/>
-            <w:tcBorders>
-              <w:top w:val="nil"/>
-              <w:left w:val="nil"/>
-              <w:bottom w:val="nil"/>
-              <w:right w:val="single" w:sz="8" w:space="0" w:color="auto"/>
-            </w:tcBorders>
-            <w:vAlign w:val="bottom"/>
-            <w:hideMark/>
-          </w:tcPr>
-          <w:p>
-            <w:pPr>
-              <w:pStyle w:val="ListParagraph"/>
-              <w:numPr>
-                <w:ilvl w:val="0"/>
-                <w:numId w:val="2"/>
-              </w:numPr>
-              <w:spacing w:line="0" w:lineRule="atLeast"/>
-              <w:jc w:val="both"/>
-              <w:rPr>
-                <w:sz w:val="24"/>
-              </w:rPr>
-            </w:pPr>
-            <w:r>
-              <w:rPr>
-                <w:sz w:val="24"/>
-              </w:rPr>
-              <w:t>No change to anything</w:t>
-            </w:r>
-          </w:p>
-        </w:tc>
-      </w:tr>
-      <w:tr>
-        <w:trPr>
-          <w:trHeight w:val="157"/>
-        </w:trPr>
-        <w:tc>
-          <w:tcPr>
-            <w:tcW w:w="2002" w:type="dxa"/>
-            <w:tcBorders>
-              <w:top w:val="nil"/>
-              <w:left w:val="single" w:sz="8" w:space="0" w:color="auto"/>
-              <w:bottom w:val="single" w:sz="8" w:space="0" w:color="auto"/>
-              <w:right w:val="single" w:sz="8" w:space="0" w:color="auto"/>
-            </w:tcBorders>
-            <w:vAlign w:val="bottom"/>
-          </w:tcPr>
-          <w:p>
-            <w:pPr>
-              <w:spacing w:line="0" w:lineRule="atLeast"/>
-              <w:jc w:val="both"/>
-              <w:rPr>
-                <w:rFonts w:ascii="Times New Roman" w:eastAsia="Times New Roman" w:hAnsi="Times New Roman"/>
-                <w:sz w:val="16"/>
-              </w:rPr>
-            </w:pPr>
-          </w:p>
-        </w:tc>
-        <w:tc>
-          <w:tcPr>
-            <w:tcW w:w="7623" w:type="dxa"/>
-            <w:tcBorders>
-              <w:top w:val="nil"/>
-              <w:left w:val="nil"/>
-              <w:bottom w:val="single" w:sz="8" w:space="0" w:color="auto"/>
-              <w:right w:val="single" w:sz="8" w:space="0" w:color="auto"/>
-            </w:tcBorders>
-            <w:vAlign w:val="bottom"/>
-          </w:tcPr>
-          <w:p>
-            <w:pPr>
-              <w:spacing w:line="0" w:lineRule="atLeast"/>
-              <w:jc w:val="both"/>
-              <w:rPr>
-                <w:rFonts w:ascii="Times New Roman" w:eastAsia="Times New Roman" w:hAnsi="Times New Roman"/>
-                <w:sz w:val="16"/>
-              </w:rPr>
-            </w:pPr>
-          </w:p>
-        </w:tc>
-      </w:tr>
-      <w:tr>
-        <w:trPr>
-          <w:trHeight w:val="239"/>
-        </w:trPr>
-        <w:tc>
-          <w:tcPr>
-            <w:tcW w:w="2002" w:type="dxa"/>
-            <w:tcBorders>
-              <w:top w:val="nil"/>
-              <w:left w:val="single" w:sz="8" w:space="0" w:color="auto"/>
-              <w:bottom w:val="nil"/>
-              <w:right w:val="single" w:sz="8" w:space="0" w:color="auto"/>
-            </w:tcBorders>
-            <w:vAlign w:val="bottom"/>
-            <w:hideMark/>
-          </w:tcPr>
-          <w:p>
-            <w:pPr>
-              <w:spacing w:line="285" w:lineRule="exact"/>
-              <w:ind w:left="20"/>
-              <w:jc w:val="both"/>
-              <w:rPr>
-                <w:b/>
-                <w:sz w:val="24"/>
-              </w:rPr>
-            </w:pPr>
-            <w:r>
-              <w:rPr>
-                <w:b/>
-                <w:sz w:val="24"/>
-              </w:rPr>
-              <w:t>Notes:</w:t>
-            </w:r>
-          </w:p>
-        </w:tc>
-        <w:tc>
-          <w:tcPr>
-            <w:tcW w:w="7623" w:type="dxa"/>
-            <w:tcBorders>
-              <w:top w:val="nil"/>
-              <w:left w:val="nil"/>
-              <w:bottom w:val="nil"/>
-              <w:right w:val="single" w:sz="8" w:space="0" w:color="auto"/>
-            </w:tcBorders>
-            <w:vAlign w:val="bottom"/>
-          </w:tcPr>
-          <w:p>
-            <w:pPr>
-              <w:spacing w:line="0" w:lineRule="atLeast"/>
-              <w:jc w:val="both"/>
-              <w:rPr>
-                <w:rFonts w:ascii="Times New Roman" w:eastAsia="Times New Roman" w:hAnsi="Times New Roman"/>
-                <w:sz w:val="24"/>
-              </w:rPr>
-            </w:pPr>
-            <w:r>
-              <w:rPr>
-                <w:rFonts w:ascii="Times New Roman" w:eastAsia="Times New Roman" w:hAnsi="Times New Roman"/>
-                <w:sz w:val="24"/>
-              </w:rPr>
-              <w:t xml:space="preserve">The flow of </w:t>
-            </w:r>
-            <w:proofErr w:type="spellStart"/>
-            <w:r>
-              <w:rPr>
-                <w:rFonts w:ascii="Times New Roman" w:eastAsia="Times New Roman" w:hAnsi="Times New Roman"/>
-                <w:sz w:val="24"/>
-              </w:rPr>
-              <w:t>RecordService</w:t>
-            </w:r>
-            <w:proofErr w:type="spellEnd"/>
-            <w:r>
-              <w:rPr>
-                <w:rFonts w:ascii="Times New Roman" w:eastAsia="Times New Roman" w:hAnsi="Times New Roman"/>
-                <w:sz w:val="24"/>
-              </w:rPr>
-              <w:t xml:space="preserve"> use case is correct</w:t>
-            </w:r>
-          </w:p>
-        </w:tc>
-      </w:tr>
-      <w:tr>
-        <w:trPr>
-          <w:trHeight w:val="452"/>
-        </w:trPr>
-        <w:tc>
-          <w:tcPr>
-            <w:tcW w:w="2002" w:type="dxa"/>
-            <w:tcBorders>
-              <w:top w:val="nil"/>
-              <w:left w:val="single" w:sz="8" w:space="0" w:color="auto"/>
-              <w:bottom w:val="single" w:sz="8" w:space="0" w:color="auto"/>
-              <w:right w:val="single" w:sz="8" w:space="0" w:color="auto"/>
-            </w:tcBorders>
-            <w:vAlign w:val="bottom"/>
-          </w:tcPr>
-          <w:p>
-            <w:pPr>
-              <w:spacing w:line="0" w:lineRule="atLeast"/>
-              <w:jc w:val="both"/>
-              <w:rPr>
-                <w:rFonts w:ascii="Times New Roman" w:eastAsia="Times New Roman" w:hAnsi="Times New Roman"/>
-                <w:sz w:val="24"/>
-              </w:rPr>
-            </w:pPr>
-          </w:p>
-        </w:tc>
-        <w:tc>
-          <w:tcPr>
-            <w:tcW w:w="7623" w:type="dxa"/>
-            <w:tcBorders>
-              <w:top w:val="nil"/>
-              <w:left w:val="nil"/>
-              <w:bottom w:val="single" w:sz="8" w:space="0" w:color="auto"/>
-              <w:right w:val="single" w:sz="8" w:space="0" w:color="auto"/>
-            </w:tcBorders>
-            <w:vAlign w:val="bottom"/>
-          </w:tcPr>
-          <w:p>
-            <w:pPr>
-              <w:spacing w:line="0" w:lineRule="atLeast"/>
-              <w:jc w:val="both"/>
-              <w:rPr>
-                <w:rFonts w:ascii="Times New Roman" w:eastAsia="Times New Roman" w:hAnsi="Times New Roman"/>
-                <w:sz w:val="24"/>
-              </w:rPr>
-            </w:pPr>
-          </w:p>
-        </w:tc>
-      </w:tr>
-      <w:tr>
-        <w:trPr>
-          <w:trHeight w:val="281"/>
-        </w:trPr>
-        <w:tc>
-          <w:tcPr>
-            <w:tcW w:w="2002" w:type="dxa"/>
-            <w:tcBorders>
-              <w:top w:val="nil"/>
-              <w:left w:val="single" w:sz="8" w:space="0" w:color="auto"/>
-              <w:bottom w:val="nil"/>
-              <w:right w:val="single" w:sz="8" w:space="0" w:color="auto"/>
-            </w:tcBorders>
-            <w:vAlign w:val="bottom"/>
-            <w:hideMark/>
-          </w:tcPr>
-          <w:p>
-            <w:pPr>
-              <w:spacing w:line="282" w:lineRule="exact"/>
-              <w:ind w:left="20"/>
-              <w:jc w:val="both"/>
-              <w:rPr>
-                <w:b/>
-                <w:sz w:val="24"/>
-              </w:rPr>
-            </w:pPr>
-            <w:r>
-              <w:rPr>
-                <w:b/>
-                <w:sz w:val="24"/>
-              </w:rPr>
-              <w:t>Result</w:t>
-            </w:r>
-          </w:p>
-        </w:tc>
-        <w:tc>
-          <w:tcPr>
-            <w:tcW w:w="7623" w:type="dxa"/>
-            <w:tcBorders>
-              <w:top w:val="nil"/>
-              <w:left w:val="nil"/>
-              <w:bottom w:val="nil"/>
-              <w:right w:val="single" w:sz="8" w:space="0" w:color="auto"/>
-            </w:tcBorders>
-            <w:vAlign w:val="bottom"/>
-            <w:hideMark/>
-          </w:tcPr>
-          <w:p>
-            <w:pPr>
               <w:spacing w:line="0" w:lineRule="atLeast"/>
               <w:jc w:val="both"/>
               <w:rPr>
@@ -1288,14 +1152,7 @@
               <w:rPr>
                 <w:sz w:val="24"/>
               </w:rPr>
-              <w:t xml:space="preserve">Pass </w:t>
-            </w:r>
-            <w:r>
-              <w:rPr>
-                <w:rFonts w:ascii="Segoe UI Symbol" w:eastAsia="Segoe UI Symbol" w:hAnsi="Segoe UI Symbol"/>
-                <w:color w:val="222222"/>
-              </w:rPr>
-              <w:t>✓</w:t>
+              <w:t>Fail</w:t>
             </w:r>
           </w:p>
         </w:tc>
@@ -1537,7 +1394,6 @@
           <w:szCs w:val="28"/>
           <w:u w:val="single"/>
         </w:rPr>
-        <w:lastRenderedPageBreak/>
         <w:t>2. CHECKLIST OF USE CASE STEPS:</w:t>
       </w:r>
     </w:p>
@@ -1579,6 +1435,7 @@
                 <w:sz w:val="28"/>
                 <w:szCs w:val="28"/>
               </w:rPr>
+              <w:lastRenderedPageBreak/>
               <w:t>NO.</w:t>
             </w:r>
           </w:p>
@@ -1921,15 +1778,6 @@
                 <w:szCs w:val="28"/>
               </w:rPr>
             </w:pPr>
-            <w:r>
-              <w:rPr>
-                <w:rFonts w:ascii="Segoe UI Symbol" w:eastAsia="Segoe UI Symbol" w:hAnsi="Segoe UI Symbol"/>
-                <w:b/>
-                <w:color w:val="222222"/>
-                <w:sz w:val="18"/>
-              </w:rPr>
-              <w:t>✓</w:t>
-            </w:r>
           </w:p>
         </w:tc>
         <w:tc>
@@ -1947,6 +1795,63 @@
                 <w:szCs w:val="28"/>
               </w:rPr>
             </w:pPr>
+            <w:r>
+              <w:rPr>
+                <w:rFonts w:ascii="Times New Roman" w:hAnsi="Times New Roman" w:cs="Times New Roman"/>
+                <w:sz w:val="28"/>
+                <w:szCs w:val="28"/>
+              </w:rPr>
+              <w:t>F</w:t>
+            </w:r>
+          </w:p>
+        </w:tc>
+      </w:tr>
+      <w:tr>
+        <w:trPr>
+          <w:trHeight w:val="654"/>
+        </w:trPr>
+        <w:tc>
+          <w:tcPr>
+            <w:tcW w:w="9064" w:type="dxa"/>
+            <w:gridSpan w:val="5"/>
+          </w:tcPr>
+          <w:p>
+            <w:pPr>
+              <w:pStyle w:val="ListParagraph"/>
+              <w:ind w:left="0"/>
+              <w:jc w:val="both"/>
+              <w:rPr>
+                <w:rFonts w:ascii="Times New Roman" w:hAnsi="Times New Roman" w:cs="Times New Roman"/>
+                <w:sz w:val="28"/>
+                <w:szCs w:val="28"/>
+              </w:rPr>
+            </w:pPr>
+            <w:r>
+              <w:rPr>
+                <w:rFonts w:ascii="Times New Roman" w:hAnsi="Times New Roman" w:cs="Times New Roman"/>
+                <w:sz w:val="28"/>
+                <w:szCs w:val="28"/>
+              </w:rPr>
+              <w:t xml:space="preserve">It must show </w:t>
+            </w:r>
+            <w:proofErr w:type="gramStart"/>
+            <w:r>
+              <w:rPr>
+                <w:rFonts w:ascii="Times New Roman" w:hAnsi="Times New Roman" w:cs="Times New Roman"/>
+                <w:sz w:val="28"/>
+                <w:szCs w:val="28"/>
+              </w:rPr>
+              <w:t>room  already</w:t>
+            </w:r>
+            <w:proofErr w:type="gramEnd"/>
+            <w:r>
+              <w:rPr>
+                <w:rFonts w:ascii="Times New Roman" w:hAnsi="Times New Roman" w:cs="Times New Roman"/>
+                <w:sz w:val="28"/>
+                <w:szCs w:val="28"/>
+              </w:rPr>
+              <w:t xml:space="preserve"> checked out. Enter another room number</w:t>
+            </w:r>
           </w:p>
         </w:tc>
       </w:tr>
@@ -2828,16 +2733,18 @@
     <w:tbl>
       <w:tblPr>
         <w:tblStyle w:val="TableGrid"/>
-        <w:tblW w:w="9340" w:type="dxa"/>
+        <w:tblW w:w="10539" w:type="dxa"/>
         <w:tblLayout w:type="fixed"/>
         <w:tblLook w:val="04A0" w:firstRow="1" w:lastRow="0" w:firstColumn="1" w:lastColumn="0" w:noHBand="0" w:noVBand="1"/>
       </w:tblPr>
       <w:tblGrid>
-        <w:gridCol w:w="1483"/>
+        <w:gridCol w:w="1199"/>
+        <w:gridCol w:w="284"/>
         <w:gridCol w:w="2920"/>
-        <w:gridCol w:w="1199"/>
-        <w:gridCol w:w="1869"/>
-        <w:gridCol w:w="1869"/>
+        <w:gridCol w:w="2935"/>
+        <w:gridCol w:w="1096"/>
+        <w:gridCol w:w="1172"/>
+        <w:gridCol w:w="933"/>
       </w:tblGrid>
       <w:tr>
         <w:trPr>
@@ -2845,8 +2752,25 @@
         </w:trPr>
         <w:tc>
           <w:tcPr>
+            <w:tcW w:w="1199" w:type="dxa"/>
+          </w:tcPr>
+          <w:p>
+            <w:pPr>
+              <w:pStyle w:val="ListParagraph"/>
+              <w:ind w:left="0"/>
+              <w:jc w:val="center"/>
+              <w:rPr>
+                <w:rFonts w:ascii="Times New Roman" w:hAnsi="Times New Roman" w:cs="Times New Roman"/>
+                <w:sz w:val="28"/>
+                <w:szCs w:val="28"/>
+              </w:rPr>
+            </w:pPr>
+          </w:p>
+        </w:tc>
+        <w:tc>
+          <w:tcPr>
             <w:tcW w:w="9340" w:type="dxa"/>
-            <w:gridSpan w:val="5"/>
+            <w:gridSpan w:val="6"/>
           </w:tcPr>
           <w:p>
             <w:pPr>
@@ -2877,6 +2801,7 @@
         <w:tc>
           <w:tcPr>
             <w:tcW w:w="1483" w:type="dxa"/>
+            <w:gridSpan w:val="2"/>
           </w:tcPr>
           <w:p>
             <w:pPr>
@@ -2926,7 +2851,34 @@
         </w:tc>
         <w:tc>
           <w:tcPr>
-            <w:tcW w:w="1199" w:type="dxa"/>
+            <w:tcW w:w="2935" w:type="dxa"/>
+          </w:tcPr>
+          <w:p>
+            <w:pPr>
+              <w:pStyle w:val="ListParagraph"/>
+              <w:ind w:left="0"/>
+              <w:jc w:val="both"/>
+              <w:rPr>
+                <w:rFonts w:ascii="Times New Roman" w:hAnsi="Times New Roman" w:cs="Times New Roman"/>
+                <w:color w:val="FF0000"/>
+                <w:sz w:val="28"/>
+                <w:szCs w:val="28"/>
+              </w:rPr>
+            </w:pPr>
+            <w:r>
+              <w:rPr>
+                <w:rFonts w:ascii="Times New Roman" w:hAnsi="Times New Roman" w:cs="Times New Roman"/>
+                <w:color w:val="FF0000"/>
+                <w:sz w:val="28"/>
+                <w:szCs w:val="28"/>
+              </w:rPr>
+              <w:t>Display</w:t>
+            </w:r>
+          </w:p>
+        </w:tc>
+        <w:tc>
+          <w:tcPr>
+            <w:tcW w:w="1096" w:type="dxa"/>
           </w:tcPr>
           <w:p>
             <w:pPr>
@@ -2946,14 +2898,24 @@
                 <w:sz w:val="28"/>
                 <w:szCs w:val="28"/>
               </w:rPr>
-              <w:t>ServiceType</w:t>
+              <w:t>ServiceT</w:t>
+            </w:r>
+            <w:bookmarkStart w:id="0" w:name="_GoBack"/>
+            <w:bookmarkEnd w:id="0"/>
+            <w:r>
+              <w:rPr>
+                <w:rFonts w:ascii="Times New Roman" w:hAnsi="Times New Roman" w:cs="Times New Roman"/>
+                <w:sz w:val="28"/>
+                <w:szCs w:val="28"/>
+              </w:rPr>
+              <w:t>ype</w:t>
             </w:r>
             <w:proofErr w:type="spellEnd"/>
           </w:p>
         </w:tc>
         <w:tc>
           <w:tcPr>
-            <w:tcW w:w="1869" w:type="dxa"/>
+            <w:tcW w:w="1172" w:type="dxa"/>
           </w:tcPr>
           <w:p>
             <w:pPr>
@@ -2978,7 +2940,7 @@
         </w:tc>
         <w:tc>
           <w:tcPr>
-            <w:tcW w:w="1869" w:type="dxa"/>
+            <w:tcW w:w="933" w:type="dxa"/>
           </w:tcPr>
           <w:p>
             <w:pPr>
@@ -3009,6 +2971,7 @@
         <w:tc>
           <w:tcPr>
             <w:tcW w:w="1483" w:type="dxa"/>
+            <w:gridSpan w:val="2"/>
           </w:tcPr>
           <w:p>
             <w:pPr>
@@ -3058,7 +3021,34 @@
         </w:tc>
         <w:tc>
           <w:tcPr>
-            <w:tcW w:w="1199" w:type="dxa"/>
+            <w:tcW w:w="2935" w:type="dxa"/>
+          </w:tcPr>
+          <w:p>
+            <w:pPr>
+              <w:pStyle w:val="ListParagraph"/>
+              <w:ind w:left="0"/>
+              <w:jc w:val="both"/>
+              <w:rPr>
+                <w:rFonts w:ascii="Times New Roman" w:hAnsi="Times New Roman" w:cs="Times New Roman"/>
+                <w:color w:val="FF0000"/>
+                <w:sz w:val="28"/>
+                <w:szCs w:val="28"/>
+              </w:rPr>
+            </w:pPr>
+            <w:r>
+              <w:rPr>
+                <w:rFonts w:ascii="Times New Roman" w:hAnsi="Times New Roman" w:cs="Times New Roman"/>
+                <w:color w:val="FF0000"/>
+                <w:sz w:val="28"/>
+                <w:szCs w:val="28"/>
+              </w:rPr>
+              <w:t>Customer already   checked out.</w:t>
+            </w:r>
+          </w:p>
+        </w:tc>
+        <w:tc>
+          <w:tcPr>
+            <w:tcW w:w="1096" w:type="dxa"/>
           </w:tcPr>
           <w:p>
             <w:pPr>
@@ -3083,7 +3073,7 @@
         </w:tc>
         <w:tc>
           <w:tcPr>
-            <w:tcW w:w="1869" w:type="dxa"/>
+            <w:tcW w:w="1172" w:type="dxa"/>
           </w:tcPr>
           <w:p>
             <w:pPr>
@@ -3108,7 +3098,7 @@
         </w:tc>
         <w:tc>
           <w:tcPr>
-            <w:tcW w:w="1869" w:type="dxa"/>
+            <w:tcW w:w="933" w:type="dxa"/>
           </w:tcPr>
           <w:p>
             <w:pPr>

</xml_diff>